<commit_message>
LFTC: first lab (2/3)
</commit_message>
<xml_diff>
--- a/Year03/1st semester/LFTC/Lab/Lab01/LFTC - Analizator lexical.docx
+++ b/Year03/1st semester/LFTC/Lab/Lab01/LFTC - Analizator lexical.docx
@@ -19,116 +19,168 @@
         <w:t xml:space="preserve"> </w:t>
       </w:r>
       <w:r>
+        <w:t>{user_defined_type},</w:t>
+      </w:r>
+      <w:r>
+        <w:t xml:space="preserve"> </w:t>
+      </w:r>
+      <w:r>
+        <w:t>type</w:t>
+      </w:r>
+      <w:r>
+        <w:t xml:space="preserve"> </w:t>
+      </w:r>
+      <w:r>
+        <w:t>“</w:t>
+      </w:r>
+      <w:r>
+        <w:t>main()</w:t>
+      </w:r>
+      <w:r>
+        <w:t>” “</w:t>
+      </w:r>
+      <w:r>
         <w:t>{</w:t>
       </w:r>
       <w:r>
-        <w:t>user_defined_typ</w:t>
-      </w:r>
-      <w:r>
-        <w:t>e},</w:t>
-      </w:r>
-      <w:r>
-        <w:t xml:space="preserve"> “int main() {“, code_block, “}”</w:t>
-      </w:r>
-    </w:p>
-    <w:p>
-      <w:r>
-        <w:t>user_defined_type = “struct “ name “{“ declare_instruction”;” “};”</w:t>
-      </w:r>
-    </w:p>
-    <w:p>
-      <w:r>
-        <w:t>header = “#include&lt;”lib_name”&gt;”,{“#include&lt;”lib_name”&gt;”}</w:t>
-      </w:r>
-    </w:p>
-    <w:p>
-      <w:r>
-        <w:t xml:space="preserve">lib_name = letter | digit | special_char, { </w:t>
-      </w:r>
-      <w:r>
-        <w:t>letter | digit | specia</w:t>
-      </w:r>
-      <w:r>
-        <w:t xml:space="preserve">l_char </w:t>
+        <w:t>“</w:t>
+      </w:r>
+      <w:r>
+        <w:t>, code_block, “}”</w:t>
+      </w:r>
+      <w:r>
+        <w:t xml:space="preserve"> ;</w:t>
+      </w:r>
+    </w:p>
+    <w:p>
+      <w:r>
+        <w:t>user_defined_type = “struct “ name “{“ declare_instruction”;” “}</w:t>
+      </w:r>
+      <w:r>
+        <w:t xml:space="preserve"> </w:t>
+      </w:r>
+      <w:r>
+        <w:t>;”</w:t>
+      </w:r>
+      <w:r>
+        <w:t xml:space="preserve"> ;</w:t>
+      </w:r>
+    </w:p>
+    <w:p>
+      <w:r>
+        <w:t>header = “#include&lt;</w:t>
+      </w:r>
+      <w:r>
+        <w:t>iostream&gt;” ;</w:t>
+      </w:r>
+    </w:p>
+    <w:p>
+      <w:r>
+        <w:t>namespace = “using namespace std;”</w:t>
+      </w:r>
+      <w:r>
+        <w:t xml:space="preserve"> ;</w:t>
+      </w:r>
+    </w:p>
+    <w:p>
+      <w:r>
+        <w:t>code_block = instruction_list, “return</w:t>
+      </w:r>
+      <w:r>
+        <w:t xml:space="preserve"> </w:t>
+      </w:r>
+      <w:r>
+        <w:t>0</w:t>
+      </w:r>
+      <w:r>
+        <w:t>;”</w:t>
+      </w:r>
+      <w:r>
+        <w:t xml:space="preserve"> ; </w:t>
+      </w:r>
+    </w:p>
+    <w:p>
+      <w:r>
+        <w:t>instruction_list = {instruction</w:t>
       </w:r>
       <w:r>
         <w:t>}</w:t>
       </w:r>
-    </w:p>
-    <w:p>
-      <w:r>
-        <w:t>namespace = “using namespace std;”</w:t>
-      </w:r>
-    </w:p>
-    <w:p>
-      <w:r>
-        <w:t>code_block = instruction_list, “return 0;”</w:t>
-      </w:r>
-    </w:p>
-    <w:p>
-      <w:r>
-        <w:t>instruction_list = {instruction</w:t>
+      <w:r>
+        <w:t xml:space="preserve"> ;</w:t>
+      </w:r>
+    </w:p>
+    <w:p>
+      <w:r>
+        <w:t>instruction = io_instruction</w:t>
+      </w:r>
+      <w:r>
+        <w:t>“;”</w:t>
+      </w:r>
+      <w:r>
+        <w:t xml:space="preserve"> | declare_instruction</w:t>
+      </w:r>
+      <w:r>
+        <w:t>“;”</w:t>
+      </w:r>
+      <w:r>
+        <w:t xml:space="preserve"> | assign_instruction</w:t>
+      </w:r>
+      <w:r>
+        <w:t>“;”</w:t>
+      </w:r>
+      <w:r>
+        <w:t xml:space="preserve"> | if_instruction | while_instruction </w:t>
+      </w:r>
+      <w:r>
+        <w:t xml:space="preserve"> ;</w:t>
+      </w:r>
+    </w:p>
+    <w:p>
+      <w:r>
+        <w:t xml:space="preserve">io_instruction = </w:t>
+      </w:r>
+      <w:r>
+        <w:t>input_instruction | output_instruction</w:t>
+      </w:r>
+      <w:r>
+        <w:t xml:space="preserve"> ;</w:t>
+      </w:r>
+    </w:p>
+    <w:p>
+      <w:r>
+        <w:t>input_instruction = “cin&gt;&gt;”ID,{“&gt;&gt;”ID}</w:t>
+      </w:r>
+      <w:r>
+        <w:t xml:space="preserve"> ;</w:t>
+      </w:r>
+    </w:p>
+    <w:p>
+      <w:r>
+        <w:t>output_instruction = “cout&lt;&lt;”ID | CONST, {“&lt;&lt;” ID | CONST}</w:t>
+      </w:r>
+      <w:r>
+        <w:t xml:space="preserve"> ;</w:t>
+      </w:r>
+    </w:p>
+    <w:p>
+      <w:r>
+        <w:t>declare_instruction = type ID</w:t>
+      </w:r>
+      <w:r>
+        <w:t>[“[“number”]”]</w:t>
+      </w:r>
+      <w:r>
+        <w:t>{“,” ID</w:t>
+      </w:r>
+      <w:r>
+        <w:t>[“[“number”]”]</w:t>
       </w:r>
       <w:r>
         <w:t>}</w:t>
       </w:r>
-    </w:p>
-    <w:p>
-      <w:r>
-        <w:t>instruction = io_instruction</w:t>
-      </w:r>
-      <w:r>
-        <w:t>“;”</w:t>
-      </w:r>
-      <w:r>
-        <w:t xml:space="preserve"> | declare_instruction</w:t>
-      </w:r>
-      <w:r>
-        <w:t>“;”</w:t>
-      </w:r>
-      <w:r>
-        <w:t xml:space="preserve"> | assign_instruction</w:t>
-      </w:r>
-      <w:r>
-        <w:t>“;”</w:t>
-      </w:r>
-      <w:r>
-        <w:t xml:space="preserve"> | if_instruction | while_instruction </w:t>
-      </w:r>
-    </w:p>
-    <w:p>
-      <w:r>
-        <w:t xml:space="preserve">io_instruction = </w:t>
-      </w:r>
-      <w:r>
-        <w:t>input_instruction | output_instruction</w:t>
-      </w:r>
-    </w:p>
-    <w:p>
-      <w:r>
-        <w:t>input_instruction = “cin&gt;&gt;”ID,{“&gt;&gt;”ID}</w:t>
-      </w:r>
-    </w:p>
-    <w:p>
-      <w:r>
-        <w:t>output_instruction = “cout&lt;&lt;”ID | CONST, {“&lt;&lt;” ID | CONST}</w:t>
-      </w:r>
-    </w:p>
-    <w:p>
-      <w:r>
-        <w:t>declare_instruction = type ID</w:t>
-      </w:r>
-      <w:r>
-        <w:t>[“[“number”]”]</w:t>
-      </w:r>
-      <w:r>
-        <w:t>{“,” ID</w:t>
-      </w:r>
-      <w:r>
-        <w:t>[“[“number”]”]</w:t>
-      </w:r>
-      <w:r>
-        <w:t>}</w:t>
+      <w:r>
+        <w:t xml:space="preserve"> ;</w:t>
       </w:r>
     </w:p>
     <w:p>
@@ -148,13 +200,10 @@
         <w:t xml:space="preserve"> CONST | ID</w:t>
       </w:r>
       <w:r>
-        <w:t xml:space="preserve"> {operator, </w:t>
-      </w:r>
-      <w:r>
-        <w:t>CONST | ID</w:t>
-      </w:r>
-      <w:r>
-        <w:t>}</w:t>
+        <w:t xml:space="preserve"> {operator, CONST | ID}</w:t>
+      </w:r>
+      <w:r>
+        <w:t xml:space="preserve"> ;</w:t>
       </w:r>
     </w:p>
     <w:p>
@@ -173,18 +222,30 @@
       <w:r>
         <w:t>”}”</w:t>
       </w:r>
+      <w:r>
+        <w:t xml:space="preserve"> ;</w:t>
+      </w:r>
     </w:p>
     <w:p>
       <w:r>
         <w:t xml:space="preserve">condition = boolean_expression { &amp;&amp; | ||, boolean_expression} </w:t>
       </w:r>
-    </w:p>
-    <w:p>
-      <w:r>
-        <w:t xml:space="preserve">boolean_expresion = </w:t>
-      </w:r>
-      <w:r>
-        <w:t>ID | CONST operator ID | CONST</w:t>
+      <w:r>
+        <w:t xml:space="preserve"> ;</w:t>
+      </w:r>
+    </w:p>
+    <w:p>
+      <w:r>
+        <w:t xml:space="preserve">boolean_expresion = ID | CONST </w:t>
+      </w:r>
+      <w:r>
+        <w:t>bool_</w:t>
+      </w:r>
+      <w:r>
+        <w:t>operator ID | CONST</w:t>
+      </w:r>
+      <w:r>
+        <w:t xml:space="preserve"> ;</w:t>
       </w:r>
     </w:p>
     <w:p>
@@ -197,53 +258,88 @@
       <w:r>
         <w:t>”}”</w:t>
       </w:r>
-    </w:p>
-    <w:p>
-      <w:r>
+      <w:r>
+        <w:t xml:space="preserve"> ;</w:t>
+      </w:r>
+    </w:p>
+    <w:p>
+      <w:pPr>
+        <w:rPr>
+          <w:lang w:val="de-DE"/>
+        </w:rPr>
+      </w:pPr>
+      <w:r>
+        <w:rPr>
+          <w:lang w:val="de-DE"/>
+        </w:rPr>
+        <w:t>type = “int” | “char” | “float”</w:t>
+      </w:r>
+      <w:r>
+        <w:rPr>
+          <w:lang w:val="de-DE"/>
+        </w:rPr>
+        <w:t xml:space="preserve"> | ‘‘void“</w:t>
+      </w:r>
+      <w:r>
+        <w:rPr>
+          <w:lang w:val="de-DE"/>
+        </w:rPr>
+        <w:t xml:space="preserve"> ;</w:t>
+      </w:r>
+    </w:p>
+    <w:p>
+      <w:pPr>
+        <w:rPr>
+          <w:lang w:val="de-DE"/>
+        </w:rPr>
+      </w:pPr>
+      <w:r>
+        <w:rPr>
+          <w:lang w:val="de-DE"/>
+        </w:rPr>
         <w:t>digit = [0-9]</w:t>
       </w:r>
-    </w:p>
-    <w:p>
-      <w:r>
-        <w:t>number = [1-9][0-9]+</w:t>
-      </w:r>
-    </w:p>
-    <w:p>
-      <w:r>
-        <w:t>type = “int” | “char” | “float”</w:t>
+      <w:r>
+        <w:rPr>
+          <w:lang w:val="de-DE"/>
+        </w:rPr>
+        <w:t xml:space="preserve"> ;</w:t>
+      </w:r>
+    </w:p>
+    <w:p>
+      <w:r>
+        <w:t xml:space="preserve">number = </w:t>
+      </w:r>
+      <w:r>
+        <w:t>^[0-9]</w:t>
+      </w:r>
+      <w:r>
+        <w:t>\\.*[0-9]*$</w:t>
+      </w:r>
+      <w:r>
+        <w:t xml:space="preserve"> ;</w:t>
       </w:r>
     </w:p>
     <w:p>
       <w:r>
         <w:t>letter =  [a-z]+</w:t>
       </w:r>
-    </w:p>
-    <w:p>
-      <w:r>
-        <w:t>special_char = “/”</w:t>
-      </w:r>
-      <w:r>
-        <w:t xml:space="preserve"> |</w:t>
-      </w:r>
-      <w:r>
-        <w:t xml:space="preserve"> “\”</w:t>
-      </w:r>
-      <w:r>
-        <w:t xml:space="preserve"> |</w:t>
-      </w:r>
-      <w:r>
-        <w:t xml:space="preserve"> “_”</w:t>
-      </w:r>
-      <w:r>
-        <w:t xml:space="preserve"> |</w:t>
-      </w:r>
-      <w:r>
-        <w:t xml:space="preserve"> “-“</w:t>
-      </w:r>
-    </w:p>
-    <w:p>
-      <w:r>
-        <w:t>ID = letter{letter}</w:t>
+      <w:r>
+        <w:t xml:space="preserve"> ;</w:t>
+      </w:r>
+    </w:p>
+    <w:p>
+      <w:r>
+        <w:t xml:space="preserve">ID = </w:t>
+      </w:r>
+      <w:r>
+        <w:t>^[a-z][a-z0-9]{0,7}</w:t>
+      </w:r>
+      <w:r>
+        <w:t>$</w:t>
+      </w:r>
+      <w:r>
+        <w:t xml:space="preserve"> ;</w:t>
       </w:r>
     </w:p>
     <w:p>
@@ -253,13 +349,30 @@
       <w:r>
         <w:t>number</w:t>
       </w:r>
+      <w:r>
+        <w:t xml:space="preserve"> ;</w:t>
+      </w:r>
     </w:p>
     <w:p>
       <w:r>
         <w:t>operator = “+” | “-“ | “/” | “*”</w:t>
       </w:r>
       <w:r>
-        <w:t xml:space="preserve"> | “&lt;=” | “&gt;=” | “&lt;” | “&gt;” | “!=” | “==”</w:t>
+        <w:t xml:space="preserve"> | “=”</w:t>
+      </w:r>
+      <w:r>
+        <w:t xml:space="preserve"> ;</w:t>
+      </w:r>
+    </w:p>
+    <w:p>
+      <w:r>
+        <w:t>bool_operator =</w:t>
+      </w:r>
+      <w:r>
+        <w:t xml:space="preserve"> “&lt;=” | “&gt;=” | “&lt;” | “&gt;” | “!=” | “==”</w:t>
+      </w:r>
+      <w:r>
+        <w:t xml:space="preserve"> ;</w:t>
       </w:r>
     </w:p>
     <w:p/>
@@ -271,7 +384,6 @@
     <w:p/>
     <w:p>
       <w:r>
-        <w:lastRenderedPageBreak/>
         <w:t>Programs</w:t>
       </w:r>
     </w:p>
@@ -471,12 +583,12 @@
     </w:p>
     <w:p>
       <w:r>
+        <w:t>int main(){</w:t>
+      </w:r>
+    </w:p>
+    <w:p>
+      <w:r>
         <w:lastRenderedPageBreak/>
-        <w:t>int main(){</w:t>
-      </w:r>
-    </w:p>
-    <w:p>
-      <w:r>
         <w:tab/>
         <w:t>int n, x, s;</w:t>
       </w:r>
@@ -1154,6 +1266,7 @@
   <w:style w:type="character" w:default="1" w:styleId="DefaultParagraphFont">
     <w:name w:val="Default Paragraph Font"/>
     <w:uiPriority w:val="1"/>
+    <w:semiHidden/>
     <w:unhideWhenUsed/>
   </w:style>
   <w:style w:type="table" w:default="1" w:styleId="TableNormal">
@@ -1187,6 +1300,29 @@
       <w:ind w:left="720"/>
       <w:contextualSpacing/>
     </w:pPr>
+  </w:style>
+  <w:style w:type="character" w:styleId="Hyperlink">
+    <w:name w:val="Hyperlink"/>
+    <w:basedOn w:val="DefaultParagraphFont"/>
+    <w:uiPriority w:val="99"/>
+    <w:unhideWhenUsed/>
+    <w:rsid w:val="00313628"/>
+    <w:rPr>
+      <w:color w:val="0563C1" w:themeColor="hyperlink"/>
+      <w:u w:val="single"/>
+    </w:rPr>
+  </w:style>
+  <w:style w:type="character" w:styleId="UnresolvedMention">
+    <w:name w:val="Unresolved Mention"/>
+    <w:basedOn w:val="DefaultParagraphFont"/>
+    <w:uiPriority w:val="99"/>
+    <w:semiHidden/>
+    <w:unhideWhenUsed/>
+    <w:rsid w:val="00313628"/>
+    <w:rPr>
+      <w:color w:val="605E5C"/>
+      <w:shd w:val="clear" w:color="auto" w:fill="E1DFDD"/>
+    </w:rPr>
   </w:style>
 </w:styles>
 </file>

</xml_diff>